<commit_message>
Fix entity relationship diagram. Close #64
</commit_message>
<xml_diff>
--- a/Documentation/GreenLight_documentation.docx
+++ b/Documentation/GreenLight_documentation.docx
@@ -2107,10 +2107,7 @@
         <w:t xml:space="preserve">Като </w:t>
       </w:r>
       <w:r>
-        <w:t>клиент</w:t>
-      </w:r>
-      <w:r>
-        <w:t xml:space="preserve"> </w:t>
+        <w:t xml:space="preserve">клиент </w:t>
       </w:r>
       <w:r>
         <w:t xml:space="preserve">бих искал да мога </w:t>
@@ -3199,7 +3196,17 @@
     </w:p>
     <w:p>
       <w:pPr>
-        <w:pStyle w:val="head2"/>
+        <w:rPr>
+          <w:b/>
+          <w:bCs/>
+          <w:color w:val="385623" w:themeColor="accent6" w:themeShade="80"/>
+          <w:sz w:val="28"/>
+          <w:szCs w:val="28"/>
+          <w:lang w:val="en-US"/>
+        </w:rPr>
+      </w:pPr>
+      <w:bookmarkStart w:id="6" w:name="_Toc201013251"/>
+      <w:r>
         <w:rPr>
           <w:b/>
           <w:bCs/>
@@ -3207,18 +3214,8 @@
           <w:szCs w:val="28"/>
           <w:lang w:val="en-US"/>
         </w:rPr>
-      </w:pPr>
-      <w:bookmarkStart w:id="6" w:name="_Toc201013251"/>
-      <w:r>
-        <w:rPr>
-          <w:b/>
-          <w:bCs/>
-          <w:sz w:val="28"/>
-          <w:szCs w:val="28"/>
-        </w:rPr>
-        <w:t>7. Entity relationship diagram</w:t>
-      </w:r>
-      <w:bookmarkEnd w:id="6"/>
+        <w:br w:type="page"/>
+      </w:r>
     </w:p>
     <w:p>
       <w:pPr>
@@ -3231,21 +3228,43 @@
           <w:lang w:val="en-US"/>
         </w:rPr>
       </w:pPr>
-      <w:bookmarkStart w:id="7" w:name="_Toc201013252"/>
-      <w:r>
+      <w:r>
+        <w:rPr>
+          <w:b/>
+          <w:bCs/>
+          <w:sz w:val="28"/>
+          <w:szCs w:val="28"/>
+        </w:rPr>
+        <w:lastRenderedPageBreak/>
+        <w:t>7. Entity relationship diagram</w:t>
+      </w:r>
+      <w:bookmarkEnd w:id="6"/>
+    </w:p>
+    <w:p>
+      <w:pPr>
+        <w:pStyle w:val="head2"/>
         <w:rPr>
           <w:b/>
           <w:bCs/>
           <w:noProof/>
           <w:sz w:val="28"/>
           <w:szCs w:val="28"/>
-          <w:lang w:val="en-US"/>
+        </w:rPr>
+      </w:pPr>
+      <w:bookmarkStart w:id="7" w:name="_Toc201013252"/>
+      <w:r>
+        <w:rPr>
+          <w:b/>
+          <w:bCs/>
+          <w:noProof/>
+          <w:sz w:val="28"/>
+          <w:szCs w:val="28"/>
         </w:rPr>
         <w:drawing>
-          <wp:inline distT="0" distB="0" distL="0" distR="0" wp14:anchorId="64675D1B" wp14:editId="282E7B52">
-            <wp:extent cx="5760720" cy="2450465"/>
-            <wp:effectExtent l="0" t="0" r="0" b="6985"/>
-            <wp:docPr id="1331337474" name="Picture 5" descr="A diagram of a computer system&#10;&#10;AI-generated content may be incorrect."/>
+          <wp:inline distT="0" distB="0" distL="0" distR="0" wp14:anchorId="18EFBB62" wp14:editId="1028F507">
+            <wp:extent cx="2894330" cy="4615372"/>
+            <wp:effectExtent l="0" t="0" r="1270" b="0"/>
+            <wp:docPr id="1630995758" name="Picture 6"/>
             <wp:cNvGraphicFramePr>
               <a:graphicFrameLocks xmlns:a="http://schemas.openxmlformats.org/drawingml/2006/main" noChangeAspect="1"/>
             </wp:cNvGraphicFramePr>
@@ -3253,8 +3272,10 @@
               <a:graphicData uri="http://schemas.openxmlformats.org/drawingml/2006/picture">
                 <pic:pic xmlns:pic="http://schemas.openxmlformats.org/drawingml/2006/picture">
                   <pic:nvPicPr>
-                    <pic:cNvPr id="1331337474" name="Picture 5" descr="A diagram of a computer system&#10;&#10;AI-generated content may be incorrect."/>
-                    <pic:cNvPicPr/>
+                    <pic:cNvPr id="0" name="Picture 6"/>
+                    <pic:cNvPicPr>
+                      <a:picLocks noChangeAspect="1" noChangeArrowheads="1"/>
+                    </pic:cNvPicPr>
                   </pic:nvPicPr>
                   <pic:blipFill>
                     <a:blip r:embed="rId10" cstate="print">
@@ -3264,18 +3285,23 @@
                         </a:ext>
                       </a:extLst>
                     </a:blip>
+                    <a:srcRect/>
                     <a:stretch>
                       <a:fillRect/>
                     </a:stretch>
                   </pic:blipFill>
-                  <pic:spPr>
+                  <pic:spPr bwMode="auto">
                     <a:xfrm>
                       <a:off x="0" y="0"/>
-                      <a:ext cx="5760720" cy="2450465"/>
+                      <a:ext cx="2894330" cy="4615372"/>
                     </a:xfrm>
                     <a:prstGeom prst="rect">
                       <a:avLst/>
                     </a:prstGeom>
+                    <a:noFill/>
+                    <a:ln>
+                      <a:noFill/>
+                    </a:ln>
                   </pic:spPr>
                 </pic:pic>
               </a:graphicData>
@@ -3283,7 +3309,19 @@
           </wp:inline>
         </w:drawing>
       </w:r>
-      <w:bookmarkEnd w:id="7"/>
+    </w:p>
+    <w:bookmarkEnd w:id="7"/>
+    <w:p>
+      <w:pPr>
+        <w:pStyle w:val="head2"/>
+        <w:rPr>
+          <w:b/>
+          <w:bCs/>
+          <w:sz w:val="28"/>
+          <w:szCs w:val="28"/>
+          <w:lang w:val="en-US"/>
+        </w:rPr>
+      </w:pPr>
     </w:p>
     <w:sectPr>
       <w:pgSz w:w="11906" w:h="16838"/>
@@ -4603,7 +4641,6 @@
   <w:style w:type="character" w:default="1" w:styleId="DefaultParagraphFont">
     <w:name w:val="Default Paragraph Font"/>
     <w:uiPriority w:val="1"/>
-    <w:semiHidden/>
     <w:unhideWhenUsed/>
   </w:style>
   <w:style w:type="table" w:default="1" w:styleId="TableNormal">

</xml_diff>

<commit_message>
Add a class diagram. Close #65
</commit_message>
<xml_diff>
--- a/Documentation/GreenLight_documentation.docx
+++ b/Documentation/GreenLight_documentation.docx
@@ -875,20 +875,30 @@
         </w:tabs>
         <w:rPr>
           <w:rFonts w:eastAsiaTheme="minorEastAsia"/>
+          <w:b/>
+          <w:bCs/>
           <w:noProof/>
+          <w:color w:val="385623" w:themeColor="accent6" w:themeShade="80"/>
+          <w:sz w:val="28"/>
+          <w:szCs w:val="28"/>
+          <w:lang w:eastAsia="bg-BG"/>
+        </w:rPr>
+      </w:pPr>
+      <w:r>
+        <w:rPr>
           <w:color w:val="538135" w:themeColor="accent6" w:themeShade="BF"/>
           <w:sz w:val="32"/>
           <w:szCs w:val="32"/>
-          <w:lang w:eastAsia="bg-BG"/>
-        </w:rPr>
-      </w:pPr>
+        </w:rPr>
+        <w:fldChar w:fldCharType="begin"/>
+      </w:r>
       <w:r>
         <w:rPr>
           <w:color w:val="538135" w:themeColor="accent6" w:themeShade="BF"/>
           <w:sz w:val="32"/>
           <w:szCs w:val="32"/>
         </w:rPr>
-        <w:fldChar w:fldCharType="begin"/>
+        <w:instrText xml:space="preserve"> TOC \h \z \t "head 2;1" </w:instrText>
       </w:r>
       <w:r>
         <w:rPr>
@@ -896,95 +906,101 @@
           <w:sz w:val="32"/>
           <w:szCs w:val="32"/>
         </w:rPr>
-        <w:instrText xml:space="preserve"> TOC \h \z \t "head 2;1" </w:instrText>
-      </w:r>
-      <w:r>
-        <w:rPr>
-          <w:color w:val="538135" w:themeColor="accent6" w:themeShade="BF"/>
-          <w:sz w:val="32"/>
-          <w:szCs w:val="32"/>
-        </w:rPr>
         <w:fldChar w:fldCharType="separate"/>
       </w:r>
-      <w:hyperlink w:anchor="_Toc201013245" w:history="1">
+      <w:hyperlink w:anchor="_Toc202102256" w:history="1">
         <w:r>
           <w:rPr>
             <w:rStyle w:val="Hyperlink"/>
             <w:b/>
             <w:bCs/>
             <w:noProof/>
-            <w:color w:val="538135" w:themeColor="accent6" w:themeShade="BF"/>
-            <w:sz w:val="28"/>
-            <w:szCs w:val="28"/>
+            <w:color w:val="385623" w:themeColor="accent6" w:themeShade="80"/>
+            <w:sz w:val="24"/>
+            <w:szCs w:val="24"/>
           </w:rPr>
           <w:t>1. За приложението</w:t>
         </w:r>
         <w:r>
           <w:rPr>
+            <w:b/>
+            <w:bCs/>
             <w:noProof/>
             <w:webHidden/>
-            <w:color w:val="538135" w:themeColor="accent6" w:themeShade="BF"/>
-            <w:sz w:val="28"/>
-            <w:szCs w:val="28"/>
+            <w:color w:val="385623" w:themeColor="accent6" w:themeShade="80"/>
+            <w:sz w:val="24"/>
+            <w:szCs w:val="24"/>
           </w:rPr>
           <w:tab/>
         </w:r>
         <w:r>
           <w:rPr>
+            <w:b/>
+            <w:bCs/>
             <w:noProof/>
             <w:webHidden/>
-            <w:color w:val="538135" w:themeColor="accent6" w:themeShade="BF"/>
-            <w:sz w:val="28"/>
-            <w:szCs w:val="28"/>
+            <w:color w:val="385623" w:themeColor="accent6" w:themeShade="80"/>
+            <w:sz w:val="24"/>
+            <w:szCs w:val="24"/>
           </w:rPr>
           <w:fldChar w:fldCharType="begin"/>
         </w:r>
         <w:r>
           <w:rPr>
+            <w:b/>
+            <w:bCs/>
             <w:noProof/>
             <w:webHidden/>
-            <w:color w:val="538135" w:themeColor="accent6" w:themeShade="BF"/>
-            <w:sz w:val="28"/>
-            <w:szCs w:val="28"/>
-          </w:rPr>
-          <w:instrText xml:space="preserve"> PAGEREF _Toc201013245 \h </w:instrText>
-        </w:r>
-        <w:r>
-          <w:rPr>
+            <w:color w:val="385623" w:themeColor="accent6" w:themeShade="80"/>
+            <w:sz w:val="24"/>
+            <w:szCs w:val="24"/>
+          </w:rPr>
+          <w:instrText xml:space="preserve"> PAGEREF _Toc202102256 \h </w:instrText>
+        </w:r>
+        <w:r>
+          <w:rPr>
+            <w:b/>
+            <w:bCs/>
             <w:noProof/>
             <w:webHidden/>
-            <w:color w:val="538135" w:themeColor="accent6" w:themeShade="BF"/>
-            <w:sz w:val="28"/>
-            <w:szCs w:val="28"/>
-          </w:rPr>
-        </w:r>
-        <w:r>
-          <w:rPr>
+            <w:color w:val="385623" w:themeColor="accent6" w:themeShade="80"/>
+            <w:sz w:val="24"/>
+            <w:szCs w:val="24"/>
+          </w:rPr>
+        </w:r>
+        <w:r>
+          <w:rPr>
+            <w:b/>
+            <w:bCs/>
             <w:noProof/>
             <w:webHidden/>
-            <w:color w:val="538135" w:themeColor="accent6" w:themeShade="BF"/>
-            <w:sz w:val="28"/>
-            <w:szCs w:val="28"/>
+            <w:color w:val="385623" w:themeColor="accent6" w:themeShade="80"/>
+            <w:sz w:val="24"/>
+            <w:szCs w:val="24"/>
           </w:rPr>
           <w:fldChar w:fldCharType="separate"/>
         </w:r>
         <w:r>
           <w:rPr>
+            <w:b/>
+            <w:bCs/>
             <w:noProof/>
             <w:webHidden/>
-            <w:color w:val="538135" w:themeColor="accent6" w:themeShade="BF"/>
-            <w:sz w:val="28"/>
-            <w:szCs w:val="28"/>
-          </w:rPr>
-          <w:t>2</w:t>
-        </w:r>
-        <w:r>
-          <w:rPr>
+            <w:color w:val="385623" w:themeColor="accent6" w:themeShade="80"/>
+            <w:sz w:val="24"/>
+            <w:szCs w:val="24"/>
+          </w:rPr>
+          <w:t>3</w:t>
+        </w:r>
+        <w:r>
+          <w:rPr>
+            <w:b/>
+            <w:bCs/>
             <w:noProof/>
             <w:webHidden/>
-            <w:color w:val="538135" w:themeColor="accent6" w:themeShade="BF"/>
-            <w:sz w:val="28"/>
-            <w:szCs w:val="28"/>
+            <w:color w:val="385623" w:themeColor="accent6" w:themeShade="80"/>
+            <w:sz w:val="24"/>
+            <w:szCs w:val="24"/>
           </w:rPr>
           <w:fldChar w:fldCharType="end"/>
         </w:r>
@@ -998,102 +1014,108 @@
         </w:tabs>
         <w:rPr>
           <w:rFonts w:eastAsiaTheme="minorEastAsia"/>
+          <w:b/>
+          <w:bCs/>
           <w:noProof/>
-          <w:color w:val="538135" w:themeColor="accent6" w:themeShade="BF"/>
-          <w:sz w:val="32"/>
-          <w:szCs w:val="32"/>
+          <w:color w:val="385623" w:themeColor="accent6" w:themeShade="80"/>
+          <w:sz w:val="28"/>
+          <w:szCs w:val="28"/>
           <w:lang w:eastAsia="bg-BG"/>
         </w:rPr>
       </w:pPr>
-      <w:hyperlink w:anchor="_Toc201013246" w:history="1">
+      <w:hyperlink w:anchor="_Toc202102257" w:history="1">
         <w:r>
           <w:rPr>
             <w:rStyle w:val="Hyperlink"/>
-            <w:noProof/>
-            <w:color w:val="538135" w:themeColor="accent6" w:themeShade="BF"/>
-            <w:sz w:val="28"/>
-            <w:szCs w:val="28"/>
-          </w:rPr>
-          <w:t>2</w:t>
-        </w:r>
-        <w:r>
-          <w:rPr>
-            <w:rStyle w:val="Hyperlink"/>
-            <w:b/>
-            <w:bCs/>
-            <w:noProof/>
-            <w:color w:val="538135" w:themeColor="accent6" w:themeShade="BF"/>
-            <w:sz w:val="28"/>
-            <w:szCs w:val="28"/>
-          </w:rPr>
-          <w:t>. За данните, на които е обучен моделът</w:t>
-        </w:r>
-        <w:r>
-          <w:rPr>
+            <w:b/>
+            <w:bCs/>
+            <w:noProof/>
+            <w:color w:val="385623" w:themeColor="accent6" w:themeShade="80"/>
+            <w:sz w:val="24"/>
+            <w:szCs w:val="24"/>
+          </w:rPr>
+          <w:t>2. За данните, на които е обучен моделът</w:t>
+        </w:r>
+        <w:r>
+          <w:rPr>
+            <w:b/>
+            <w:bCs/>
             <w:noProof/>
             <w:webHidden/>
-            <w:color w:val="538135" w:themeColor="accent6" w:themeShade="BF"/>
-            <w:sz w:val="28"/>
-            <w:szCs w:val="28"/>
+            <w:color w:val="385623" w:themeColor="accent6" w:themeShade="80"/>
+            <w:sz w:val="24"/>
+            <w:szCs w:val="24"/>
           </w:rPr>
           <w:tab/>
         </w:r>
         <w:r>
           <w:rPr>
+            <w:b/>
+            <w:bCs/>
             <w:noProof/>
             <w:webHidden/>
-            <w:color w:val="538135" w:themeColor="accent6" w:themeShade="BF"/>
-            <w:sz w:val="28"/>
-            <w:szCs w:val="28"/>
+            <w:color w:val="385623" w:themeColor="accent6" w:themeShade="80"/>
+            <w:sz w:val="24"/>
+            <w:szCs w:val="24"/>
           </w:rPr>
           <w:fldChar w:fldCharType="begin"/>
         </w:r>
         <w:r>
           <w:rPr>
+            <w:b/>
+            <w:bCs/>
             <w:noProof/>
             <w:webHidden/>
-            <w:color w:val="538135" w:themeColor="accent6" w:themeShade="BF"/>
-            <w:sz w:val="28"/>
-            <w:szCs w:val="28"/>
-          </w:rPr>
-          <w:instrText xml:space="preserve"> PAGEREF _Toc201013246 \h </w:instrText>
-        </w:r>
-        <w:r>
-          <w:rPr>
+            <w:color w:val="385623" w:themeColor="accent6" w:themeShade="80"/>
+            <w:sz w:val="24"/>
+            <w:szCs w:val="24"/>
+          </w:rPr>
+          <w:instrText xml:space="preserve"> PAGEREF _Toc202102257 \h </w:instrText>
+        </w:r>
+        <w:r>
+          <w:rPr>
+            <w:b/>
+            <w:bCs/>
             <w:noProof/>
             <w:webHidden/>
-            <w:color w:val="538135" w:themeColor="accent6" w:themeShade="BF"/>
-            <w:sz w:val="28"/>
-            <w:szCs w:val="28"/>
-          </w:rPr>
-        </w:r>
-        <w:r>
-          <w:rPr>
+            <w:color w:val="385623" w:themeColor="accent6" w:themeShade="80"/>
+            <w:sz w:val="24"/>
+            <w:szCs w:val="24"/>
+          </w:rPr>
+        </w:r>
+        <w:r>
+          <w:rPr>
+            <w:b/>
+            <w:bCs/>
             <w:noProof/>
             <w:webHidden/>
-            <w:color w:val="538135" w:themeColor="accent6" w:themeShade="BF"/>
-            <w:sz w:val="28"/>
-            <w:szCs w:val="28"/>
+            <w:color w:val="385623" w:themeColor="accent6" w:themeShade="80"/>
+            <w:sz w:val="24"/>
+            <w:szCs w:val="24"/>
           </w:rPr>
           <w:fldChar w:fldCharType="separate"/>
         </w:r>
         <w:r>
           <w:rPr>
+            <w:b/>
+            <w:bCs/>
             <w:noProof/>
             <w:webHidden/>
-            <w:color w:val="538135" w:themeColor="accent6" w:themeShade="BF"/>
-            <w:sz w:val="28"/>
-            <w:szCs w:val="28"/>
-          </w:rPr>
-          <w:t>2</w:t>
-        </w:r>
-        <w:r>
-          <w:rPr>
+            <w:color w:val="385623" w:themeColor="accent6" w:themeShade="80"/>
+            <w:sz w:val="24"/>
+            <w:szCs w:val="24"/>
+          </w:rPr>
+          <w:t>3</w:t>
+        </w:r>
+        <w:r>
+          <w:rPr>
+            <w:b/>
+            <w:bCs/>
             <w:noProof/>
             <w:webHidden/>
-            <w:color w:val="538135" w:themeColor="accent6" w:themeShade="BF"/>
-            <w:sz w:val="28"/>
-            <w:szCs w:val="28"/>
+            <w:color w:val="385623" w:themeColor="accent6" w:themeShade="80"/>
+            <w:sz w:val="24"/>
+            <w:szCs w:val="24"/>
           </w:rPr>
           <w:fldChar w:fldCharType="end"/>
         </w:r>
@@ -1107,92 +1129,108 @@
         </w:tabs>
         <w:rPr>
           <w:rFonts w:eastAsiaTheme="minorEastAsia"/>
+          <w:b/>
+          <w:bCs/>
           <w:noProof/>
-          <w:color w:val="538135" w:themeColor="accent6" w:themeShade="BF"/>
-          <w:sz w:val="32"/>
-          <w:szCs w:val="32"/>
+          <w:color w:val="385623" w:themeColor="accent6" w:themeShade="80"/>
+          <w:sz w:val="28"/>
+          <w:szCs w:val="28"/>
           <w:lang w:eastAsia="bg-BG"/>
         </w:rPr>
       </w:pPr>
-      <w:hyperlink w:anchor="_Toc201013247" w:history="1">
+      <w:hyperlink w:anchor="_Toc202102258" w:history="1">
         <w:r>
           <w:rPr>
             <w:rStyle w:val="Hyperlink"/>
             <w:b/>
             <w:bCs/>
             <w:noProof/>
-            <w:color w:val="538135" w:themeColor="accent6" w:themeShade="BF"/>
-            <w:sz w:val="28"/>
-            <w:szCs w:val="28"/>
+            <w:color w:val="385623" w:themeColor="accent6" w:themeShade="80"/>
+            <w:sz w:val="24"/>
+            <w:szCs w:val="24"/>
           </w:rPr>
           <w:t>3. За модела</w:t>
         </w:r>
         <w:r>
           <w:rPr>
+            <w:b/>
+            <w:bCs/>
             <w:noProof/>
             <w:webHidden/>
-            <w:color w:val="538135" w:themeColor="accent6" w:themeShade="BF"/>
-            <w:sz w:val="28"/>
-            <w:szCs w:val="28"/>
+            <w:color w:val="385623" w:themeColor="accent6" w:themeShade="80"/>
+            <w:sz w:val="24"/>
+            <w:szCs w:val="24"/>
           </w:rPr>
           <w:tab/>
         </w:r>
         <w:r>
           <w:rPr>
+            <w:b/>
+            <w:bCs/>
             <w:noProof/>
             <w:webHidden/>
-            <w:color w:val="538135" w:themeColor="accent6" w:themeShade="BF"/>
-            <w:sz w:val="28"/>
-            <w:szCs w:val="28"/>
+            <w:color w:val="385623" w:themeColor="accent6" w:themeShade="80"/>
+            <w:sz w:val="24"/>
+            <w:szCs w:val="24"/>
           </w:rPr>
           <w:fldChar w:fldCharType="begin"/>
         </w:r>
         <w:r>
           <w:rPr>
+            <w:b/>
+            <w:bCs/>
             <w:noProof/>
             <w:webHidden/>
-            <w:color w:val="538135" w:themeColor="accent6" w:themeShade="BF"/>
-            <w:sz w:val="28"/>
-            <w:szCs w:val="28"/>
-          </w:rPr>
-          <w:instrText xml:space="preserve"> PAGEREF _Toc201013247 \h </w:instrText>
-        </w:r>
-        <w:r>
-          <w:rPr>
+            <w:color w:val="385623" w:themeColor="accent6" w:themeShade="80"/>
+            <w:sz w:val="24"/>
+            <w:szCs w:val="24"/>
+          </w:rPr>
+          <w:instrText xml:space="preserve"> PAGEREF _Toc202102258 \h </w:instrText>
+        </w:r>
+        <w:r>
+          <w:rPr>
+            <w:b/>
+            <w:bCs/>
             <w:noProof/>
             <w:webHidden/>
-            <w:color w:val="538135" w:themeColor="accent6" w:themeShade="BF"/>
-            <w:sz w:val="28"/>
-            <w:szCs w:val="28"/>
-          </w:rPr>
-        </w:r>
-        <w:r>
-          <w:rPr>
+            <w:color w:val="385623" w:themeColor="accent6" w:themeShade="80"/>
+            <w:sz w:val="24"/>
+            <w:szCs w:val="24"/>
+          </w:rPr>
+        </w:r>
+        <w:r>
+          <w:rPr>
+            <w:b/>
+            <w:bCs/>
             <w:noProof/>
             <w:webHidden/>
-            <w:color w:val="538135" w:themeColor="accent6" w:themeShade="BF"/>
-            <w:sz w:val="28"/>
-            <w:szCs w:val="28"/>
+            <w:color w:val="385623" w:themeColor="accent6" w:themeShade="80"/>
+            <w:sz w:val="24"/>
+            <w:szCs w:val="24"/>
           </w:rPr>
           <w:fldChar w:fldCharType="separate"/>
         </w:r>
         <w:r>
           <w:rPr>
+            <w:b/>
+            <w:bCs/>
             <w:noProof/>
             <w:webHidden/>
-            <w:color w:val="538135" w:themeColor="accent6" w:themeShade="BF"/>
-            <w:sz w:val="28"/>
-            <w:szCs w:val="28"/>
-          </w:rPr>
-          <w:t>2</w:t>
-        </w:r>
-        <w:r>
-          <w:rPr>
+            <w:color w:val="385623" w:themeColor="accent6" w:themeShade="80"/>
+            <w:sz w:val="24"/>
+            <w:szCs w:val="24"/>
+          </w:rPr>
+          <w:t>3</w:t>
+        </w:r>
+        <w:r>
+          <w:rPr>
+            <w:b/>
+            <w:bCs/>
             <w:noProof/>
             <w:webHidden/>
-            <w:color w:val="538135" w:themeColor="accent6" w:themeShade="BF"/>
-            <w:sz w:val="28"/>
-            <w:szCs w:val="28"/>
+            <w:color w:val="385623" w:themeColor="accent6" w:themeShade="80"/>
+            <w:sz w:val="24"/>
+            <w:szCs w:val="24"/>
           </w:rPr>
           <w:fldChar w:fldCharType="end"/>
         </w:r>
@@ -1206,92 +1244,108 @@
         </w:tabs>
         <w:rPr>
           <w:rFonts w:eastAsiaTheme="minorEastAsia"/>
+          <w:b/>
+          <w:bCs/>
           <w:noProof/>
-          <w:color w:val="538135" w:themeColor="accent6" w:themeShade="BF"/>
-          <w:sz w:val="32"/>
-          <w:szCs w:val="32"/>
+          <w:color w:val="385623" w:themeColor="accent6" w:themeShade="80"/>
+          <w:sz w:val="28"/>
+          <w:szCs w:val="28"/>
           <w:lang w:eastAsia="bg-BG"/>
         </w:rPr>
       </w:pPr>
-      <w:hyperlink w:anchor="_Toc201013248" w:history="1">
+      <w:hyperlink w:anchor="_Toc202102259" w:history="1">
         <w:r>
           <w:rPr>
             <w:rStyle w:val="Hyperlink"/>
             <w:b/>
             <w:bCs/>
             <w:noProof/>
-            <w:color w:val="538135" w:themeColor="accent6" w:themeShade="BF"/>
-            <w:sz w:val="28"/>
-            <w:szCs w:val="28"/>
+            <w:color w:val="385623" w:themeColor="accent6" w:themeShade="80"/>
+            <w:sz w:val="24"/>
+            <w:szCs w:val="24"/>
           </w:rPr>
           <w:t>4. Интеграция на модела в уеб приложението</w:t>
         </w:r>
         <w:r>
           <w:rPr>
+            <w:b/>
+            <w:bCs/>
             <w:noProof/>
             <w:webHidden/>
-            <w:color w:val="538135" w:themeColor="accent6" w:themeShade="BF"/>
-            <w:sz w:val="28"/>
-            <w:szCs w:val="28"/>
+            <w:color w:val="385623" w:themeColor="accent6" w:themeShade="80"/>
+            <w:sz w:val="24"/>
+            <w:szCs w:val="24"/>
           </w:rPr>
           <w:tab/>
         </w:r>
         <w:r>
           <w:rPr>
+            <w:b/>
+            <w:bCs/>
             <w:noProof/>
             <w:webHidden/>
-            <w:color w:val="538135" w:themeColor="accent6" w:themeShade="BF"/>
-            <w:sz w:val="28"/>
-            <w:szCs w:val="28"/>
+            <w:color w:val="385623" w:themeColor="accent6" w:themeShade="80"/>
+            <w:sz w:val="24"/>
+            <w:szCs w:val="24"/>
           </w:rPr>
           <w:fldChar w:fldCharType="begin"/>
         </w:r>
         <w:r>
           <w:rPr>
+            <w:b/>
+            <w:bCs/>
             <w:noProof/>
             <w:webHidden/>
-            <w:color w:val="538135" w:themeColor="accent6" w:themeShade="BF"/>
-            <w:sz w:val="28"/>
-            <w:szCs w:val="28"/>
-          </w:rPr>
-          <w:instrText xml:space="preserve"> PAGEREF _Toc201013248 \h </w:instrText>
-        </w:r>
-        <w:r>
-          <w:rPr>
+            <w:color w:val="385623" w:themeColor="accent6" w:themeShade="80"/>
+            <w:sz w:val="24"/>
+            <w:szCs w:val="24"/>
+          </w:rPr>
+          <w:instrText xml:space="preserve"> PAGEREF _Toc202102259 \h </w:instrText>
+        </w:r>
+        <w:r>
+          <w:rPr>
+            <w:b/>
+            <w:bCs/>
             <w:noProof/>
             <w:webHidden/>
-            <w:color w:val="538135" w:themeColor="accent6" w:themeShade="BF"/>
-            <w:sz w:val="28"/>
-            <w:szCs w:val="28"/>
-          </w:rPr>
-        </w:r>
-        <w:r>
-          <w:rPr>
+            <w:color w:val="385623" w:themeColor="accent6" w:themeShade="80"/>
+            <w:sz w:val="24"/>
+            <w:szCs w:val="24"/>
+          </w:rPr>
+        </w:r>
+        <w:r>
+          <w:rPr>
+            <w:b/>
+            <w:bCs/>
             <w:noProof/>
             <w:webHidden/>
-            <w:color w:val="538135" w:themeColor="accent6" w:themeShade="BF"/>
-            <w:sz w:val="28"/>
-            <w:szCs w:val="28"/>
+            <w:color w:val="385623" w:themeColor="accent6" w:themeShade="80"/>
+            <w:sz w:val="24"/>
+            <w:szCs w:val="24"/>
           </w:rPr>
           <w:fldChar w:fldCharType="separate"/>
         </w:r>
         <w:r>
           <w:rPr>
+            <w:b/>
+            <w:bCs/>
             <w:noProof/>
             <w:webHidden/>
-            <w:color w:val="538135" w:themeColor="accent6" w:themeShade="BF"/>
-            <w:sz w:val="28"/>
-            <w:szCs w:val="28"/>
-          </w:rPr>
-          <w:t>2</w:t>
-        </w:r>
-        <w:r>
-          <w:rPr>
+            <w:color w:val="385623" w:themeColor="accent6" w:themeShade="80"/>
+            <w:sz w:val="24"/>
+            <w:szCs w:val="24"/>
+          </w:rPr>
+          <w:t>3</w:t>
+        </w:r>
+        <w:r>
+          <w:rPr>
+            <w:b/>
+            <w:bCs/>
             <w:noProof/>
             <w:webHidden/>
-            <w:color w:val="538135" w:themeColor="accent6" w:themeShade="BF"/>
-            <w:sz w:val="28"/>
-            <w:szCs w:val="28"/>
+            <w:color w:val="385623" w:themeColor="accent6" w:themeShade="80"/>
+            <w:sz w:val="24"/>
+            <w:szCs w:val="24"/>
           </w:rPr>
           <w:fldChar w:fldCharType="end"/>
         </w:r>
@@ -1305,92 +1359,108 @@
         </w:tabs>
         <w:rPr>
           <w:rFonts w:eastAsiaTheme="minorEastAsia"/>
+          <w:b/>
+          <w:bCs/>
           <w:noProof/>
-          <w:color w:val="538135" w:themeColor="accent6" w:themeShade="BF"/>
-          <w:sz w:val="32"/>
-          <w:szCs w:val="32"/>
+          <w:color w:val="385623" w:themeColor="accent6" w:themeShade="80"/>
+          <w:sz w:val="28"/>
+          <w:szCs w:val="28"/>
           <w:lang w:eastAsia="bg-BG"/>
         </w:rPr>
       </w:pPr>
-      <w:hyperlink w:anchor="_Toc201013249" w:history="1">
+      <w:hyperlink w:anchor="_Toc202102260" w:history="1">
         <w:r>
           <w:rPr>
             <w:rStyle w:val="Hyperlink"/>
             <w:b/>
             <w:bCs/>
             <w:noProof/>
-            <w:color w:val="538135" w:themeColor="accent6" w:themeShade="BF"/>
-            <w:sz w:val="28"/>
-            <w:szCs w:val="28"/>
+            <w:color w:val="385623" w:themeColor="accent6" w:themeShade="80"/>
+            <w:sz w:val="24"/>
+            <w:szCs w:val="24"/>
           </w:rPr>
           <w:t>5. User stories</w:t>
         </w:r>
         <w:r>
           <w:rPr>
+            <w:b/>
+            <w:bCs/>
             <w:noProof/>
             <w:webHidden/>
-            <w:color w:val="538135" w:themeColor="accent6" w:themeShade="BF"/>
-            <w:sz w:val="28"/>
-            <w:szCs w:val="28"/>
+            <w:color w:val="385623" w:themeColor="accent6" w:themeShade="80"/>
+            <w:sz w:val="24"/>
+            <w:szCs w:val="24"/>
           </w:rPr>
           <w:tab/>
         </w:r>
         <w:r>
           <w:rPr>
+            <w:b/>
+            <w:bCs/>
             <w:noProof/>
             <w:webHidden/>
-            <w:color w:val="538135" w:themeColor="accent6" w:themeShade="BF"/>
-            <w:sz w:val="28"/>
-            <w:szCs w:val="28"/>
+            <w:color w:val="385623" w:themeColor="accent6" w:themeShade="80"/>
+            <w:sz w:val="24"/>
+            <w:szCs w:val="24"/>
           </w:rPr>
           <w:fldChar w:fldCharType="begin"/>
         </w:r>
         <w:r>
           <w:rPr>
+            <w:b/>
+            <w:bCs/>
             <w:noProof/>
             <w:webHidden/>
-            <w:color w:val="538135" w:themeColor="accent6" w:themeShade="BF"/>
-            <w:sz w:val="28"/>
-            <w:szCs w:val="28"/>
-          </w:rPr>
-          <w:instrText xml:space="preserve"> PAGEREF _Toc201013249 \h </w:instrText>
-        </w:r>
-        <w:r>
-          <w:rPr>
+            <w:color w:val="385623" w:themeColor="accent6" w:themeShade="80"/>
+            <w:sz w:val="24"/>
+            <w:szCs w:val="24"/>
+          </w:rPr>
+          <w:instrText xml:space="preserve"> PAGEREF _Toc202102260 \h </w:instrText>
+        </w:r>
+        <w:r>
+          <w:rPr>
+            <w:b/>
+            <w:bCs/>
             <w:noProof/>
             <w:webHidden/>
-            <w:color w:val="538135" w:themeColor="accent6" w:themeShade="BF"/>
-            <w:sz w:val="28"/>
-            <w:szCs w:val="28"/>
-          </w:rPr>
-        </w:r>
-        <w:r>
-          <w:rPr>
+            <w:color w:val="385623" w:themeColor="accent6" w:themeShade="80"/>
+            <w:sz w:val="24"/>
+            <w:szCs w:val="24"/>
+          </w:rPr>
+        </w:r>
+        <w:r>
+          <w:rPr>
+            <w:b/>
+            <w:bCs/>
             <w:noProof/>
             <w:webHidden/>
-            <w:color w:val="538135" w:themeColor="accent6" w:themeShade="BF"/>
-            <w:sz w:val="28"/>
-            <w:szCs w:val="28"/>
+            <w:color w:val="385623" w:themeColor="accent6" w:themeShade="80"/>
+            <w:sz w:val="24"/>
+            <w:szCs w:val="24"/>
           </w:rPr>
           <w:fldChar w:fldCharType="separate"/>
         </w:r>
         <w:r>
           <w:rPr>
+            <w:b/>
+            <w:bCs/>
             <w:noProof/>
             <w:webHidden/>
-            <w:color w:val="538135" w:themeColor="accent6" w:themeShade="BF"/>
-            <w:sz w:val="28"/>
-            <w:szCs w:val="28"/>
-          </w:rPr>
-          <w:t>3</w:t>
-        </w:r>
-        <w:r>
-          <w:rPr>
+            <w:color w:val="385623" w:themeColor="accent6" w:themeShade="80"/>
+            <w:sz w:val="24"/>
+            <w:szCs w:val="24"/>
+          </w:rPr>
+          <w:t>4</w:t>
+        </w:r>
+        <w:r>
+          <w:rPr>
+            <w:b/>
+            <w:bCs/>
             <w:noProof/>
             <w:webHidden/>
-            <w:color w:val="538135" w:themeColor="accent6" w:themeShade="BF"/>
-            <w:sz w:val="28"/>
-            <w:szCs w:val="28"/>
+            <w:color w:val="385623" w:themeColor="accent6" w:themeShade="80"/>
+            <w:sz w:val="24"/>
+            <w:szCs w:val="24"/>
           </w:rPr>
           <w:fldChar w:fldCharType="end"/>
         </w:r>
@@ -1404,92 +1474,108 @@
         </w:tabs>
         <w:rPr>
           <w:rFonts w:eastAsiaTheme="minorEastAsia"/>
+          <w:b/>
+          <w:bCs/>
           <w:noProof/>
-          <w:color w:val="538135" w:themeColor="accent6" w:themeShade="BF"/>
-          <w:sz w:val="32"/>
-          <w:szCs w:val="32"/>
+          <w:color w:val="385623" w:themeColor="accent6" w:themeShade="80"/>
+          <w:sz w:val="28"/>
+          <w:szCs w:val="28"/>
           <w:lang w:eastAsia="bg-BG"/>
         </w:rPr>
       </w:pPr>
-      <w:hyperlink w:anchor="_Toc201013250" w:history="1">
+      <w:hyperlink w:anchor="_Toc202102261" w:history="1">
         <w:r>
           <w:rPr>
             <w:rStyle w:val="Hyperlink"/>
             <w:b/>
             <w:bCs/>
             <w:noProof/>
-            <w:color w:val="538135" w:themeColor="accent6" w:themeShade="BF"/>
-            <w:sz w:val="28"/>
-            <w:szCs w:val="28"/>
+            <w:color w:val="385623" w:themeColor="accent6" w:themeShade="80"/>
+            <w:sz w:val="24"/>
+            <w:szCs w:val="24"/>
           </w:rPr>
           <w:t>6. Sprint logs</w:t>
         </w:r>
         <w:r>
           <w:rPr>
+            <w:b/>
+            <w:bCs/>
             <w:noProof/>
             <w:webHidden/>
-            <w:color w:val="538135" w:themeColor="accent6" w:themeShade="BF"/>
-            <w:sz w:val="28"/>
-            <w:szCs w:val="28"/>
+            <w:color w:val="385623" w:themeColor="accent6" w:themeShade="80"/>
+            <w:sz w:val="24"/>
+            <w:szCs w:val="24"/>
           </w:rPr>
           <w:tab/>
         </w:r>
         <w:r>
           <w:rPr>
+            <w:b/>
+            <w:bCs/>
             <w:noProof/>
             <w:webHidden/>
-            <w:color w:val="538135" w:themeColor="accent6" w:themeShade="BF"/>
-            <w:sz w:val="28"/>
-            <w:szCs w:val="28"/>
+            <w:color w:val="385623" w:themeColor="accent6" w:themeShade="80"/>
+            <w:sz w:val="24"/>
+            <w:szCs w:val="24"/>
           </w:rPr>
           <w:fldChar w:fldCharType="begin"/>
         </w:r>
         <w:r>
           <w:rPr>
+            <w:b/>
+            <w:bCs/>
             <w:noProof/>
             <w:webHidden/>
-            <w:color w:val="538135" w:themeColor="accent6" w:themeShade="BF"/>
-            <w:sz w:val="28"/>
-            <w:szCs w:val="28"/>
-          </w:rPr>
-          <w:instrText xml:space="preserve"> PAGEREF _Toc201013250 \h </w:instrText>
-        </w:r>
-        <w:r>
-          <w:rPr>
+            <w:color w:val="385623" w:themeColor="accent6" w:themeShade="80"/>
+            <w:sz w:val="24"/>
+            <w:szCs w:val="24"/>
+          </w:rPr>
+          <w:instrText xml:space="preserve"> PAGEREF _Toc202102261 \h </w:instrText>
+        </w:r>
+        <w:r>
+          <w:rPr>
+            <w:b/>
+            <w:bCs/>
             <w:noProof/>
             <w:webHidden/>
-            <w:color w:val="538135" w:themeColor="accent6" w:themeShade="BF"/>
-            <w:sz w:val="28"/>
-            <w:szCs w:val="28"/>
-          </w:rPr>
-        </w:r>
-        <w:r>
-          <w:rPr>
+            <w:color w:val="385623" w:themeColor="accent6" w:themeShade="80"/>
+            <w:sz w:val="24"/>
+            <w:szCs w:val="24"/>
+          </w:rPr>
+        </w:r>
+        <w:r>
+          <w:rPr>
+            <w:b/>
+            <w:bCs/>
             <w:noProof/>
             <w:webHidden/>
-            <w:color w:val="538135" w:themeColor="accent6" w:themeShade="BF"/>
-            <w:sz w:val="28"/>
-            <w:szCs w:val="28"/>
+            <w:color w:val="385623" w:themeColor="accent6" w:themeShade="80"/>
+            <w:sz w:val="24"/>
+            <w:szCs w:val="24"/>
           </w:rPr>
           <w:fldChar w:fldCharType="separate"/>
         </w:r>
         <w:r>
           <w:rPr>
+            <w:b/>
+            <w:bCs/>
             <w:noProof/>
             <w:webHidden/>
-            <w:color w:val="538135" w:themeColor="accent6" w:themeShade="BF"/>
-            <w:sz w:val="28"/>
-            <w:szCs w:val="28"/>
-          </w:rPr>
-          <w:t>4</w:t>
-        </w:r>
-        <w:r>
-          <w:rPr>
+            <w:color w:val="385623" w:themeColor="accent6" w:themeShade="80"/>
+            <w:sz w:val="24"/>
+            <w:szCs w:val="24"/>
+          </w:rPr>
+          <w:t>5</w:t>
+        </w:r>
+        <w:r>
+          <w:rPr>
+            <w:b/>
+            <w:bCs/>
             <w:noProof/>
             <w:webHidden/>
-            <w:color w:val="538135" w:themeColor="accent6" w:themeShade="BF"/>
-            <w:sz w:val="28"/>
-            <w:szCs w:val="28"/>
+            <w:color w:val="385623" w:themeColor="accent6" w:themeShade="80"/>
+            <w:sz w:val="24"/>
+            <w:szCs w:val="24"/>
           </w:rPr>
           <w:fldChar w:fldCharType="end"/>
         </w:r>
@@ -1503,92 +1589,108 @@
         </w:tabs>
         <w:rPr>
           <w:rFonts w:eastAsiaTheme="minorEastAsia"/>
+          <w:b/>
+          <w:bCs/>
           <w:noProof/>
-          <w:color w:val="538135" w:themeColor="accent6" w:themeShade="BF"/>
-          <w:sz w:val="32"/>
-          <w:szCs w:val="32"/>
-          <w:lang w:eastAsia="bg-BG"/>
-        </w:rPr>
-      </w:pPr>
-      <w:hyperlink w:anchor="_Toc201013251" w:history="1">
+          <w:color w:val="385623" w:themeColor="accent6" w:themeShade="80"/>
+          <w:sz w:val="28"/>
+          <w:szCs w:val="28"/>
+          <w:lang w:val="en-US" w:eastAsia="bg-BG"/>
+        </w:rPr>
+      </w:pPr>
+      <w:hyperlink w:anchor="_Toc202102262" w:history="1">
         <w:r>
           <w:rPr>
             <w:rStyle w:val="Hyperlink"/>
             <w:b/>
             <w:bCs/>
             <w:noProof/>
-            <w:color w:val="538135" w:themeColor="accent6" w:themeShade="BF"/>
-            <w:sz w:val="28"/>
-            <w:szCs w:val="28"/>
+            <w:color w:val="385623" w:themeColor="accent6" w:themeShade="80"/>
+            <w:sz w:val="24"/>
+            <w:szCs w:val="24"/>
           </w:rPr>
           <w:t>7. Entity relationship diagram</w:t>
         </w:r>
         <w:r>
           <w:rPr>
+            <w:b/>
+            <w:bCs/>
             <w:noProof/>
             <w:webHidden/>
-            <w:color w:val="538135" w:themeColor="accent6" w:themeShade="BF"/>
-            <w:sz w:val="28"/>
-            <w:szCs w:val="28"/>
+            <w:color w:val="385623" w:themeColor="accent6" w:themeShade="80"/>
+            <w:sz w:val="24"/>
+            <w:szCs w:val="24"/>
           </w:rPr>
           <w:tab/>
         </w:r>
         <w:r>
           <w:rPr>
+            <w:b/>
+            <w:bCs/>
             <w:noProof/>
             <w:webHidden/>
-            <w:color w:val="538135" w:themeColor="accent6" w:themeShade="BF"/>
-            <w:sz w:val="28"/>
-            <w:szCs w:val="28"/>
+            <w:color w:val="385623" w:themeColor="accent6" w:themeShade="80"/>
+            <w:sz w:val="24"/>
+            <w:szCs w:val="24"/>
           </w:rPr>
           <w:fldChar w:fldCharType="begin"/>
         </w:r>
         <w:r>
           <w:rPr>
+            <w:b/>
+            <w:bCs/>
             <w:noProof/>
             <w:webHidden/>
-            <w:color w:val="538135" w:themeColor="accent6" w:themeShade="BF"/>
-            <w:sz w:val="28"/>
-            <w:szCs w:val="28"/>
-          </w:rPr>
-          <w:instrText xml:space="preserve"> PAGEREF _Toc201013251 \h </w:instrText>
-        </w:r>
-        <w:r>
-          <w:rPr>
+            <w:color w:val="385623" w:themeColor="accent6" w:themeShade="80"/>
+            <w:sz w:val="24"/>
+            <w:szCs w:val="24"/>
+          </w:rPr>
+          <w:instrText xml:space="preserve"> PAGEREF _Toc202102262 \h </w:instrText>
+        </w:r>
+        <w:r>
+          <w:rPr>
+            <w:b/>
+            <w:bCs/>
             <w:noProof/>
             <w:webHidden/>
-            <w:color w:val="538135" w:themeColor="accent6" w:themeShade="BF"/>
-            <w:sz w:val="28"/>
-            <w:szCs w:val="28"/>
-          </w:rPr>
-        </w:r>
-        <w:r>
-          <w:rPr>
+            <w:color w:val="385623" w:themeColor="accent6" w:themeShade="80"/>
+            <w:sz w:val="24"/>
+            <w:szCs w:val="24"/>
+          </w:rPr>
+        </w:r>
+        <w:r>
+          <w:rPr>
+            <w:b/>
+            <w:bCs/>
             <w:noProof/>
             <w:webHidden/>
-            <w:color w:val="538135" w:themeColor="accent6" w:themeShade="BF"/>
-            <w:sz w:val="28"/>
-            <w:szCs w:val="28"/>
+            <w:color w:val="385623" w:themeColor="accent6" w:themeShade="80"/>
+            <w:sz w:val="24"/>
+            <w:szCs w:val="24"/>
           </w:rPr>
           <w:fldChar w:fldCharType="separate"/>
         </w:r>
         <w:r>
           <w:rPr>
+            <w:b/>
+            <w:bCs/>
             <w:noProof/>
             <w:webHidden/>
-            <w:color w:val="538135" w:themeColor="accent6" w:themeShade="BF"/>
-            <w:sz w:val="28"/>
-            <w:szCs w:val="28"/>
-          </w:rPr>
-          <w:t>5</w:t>
-        </w:r>
-        <w:r>
-          <w:rPr>
+            <w:color w:val="385623" w:themeColor="accent6" w:themeShade="80"/>
+            <w:sz w:val="24"/>
+            <w:szCs w:val="24"/>
+          </w:rPr>
+          <w:t>7</w:t>
+        </w:r>
+        <w:r>
+          <w:rPr>
+            <w:b/>
+            <w:bCs/>
             <w:noProof/>
             <w:webHidden/>
-            <w:color w:val="538135" w:themeColor="accent6" w:themeShade="BF"/>
-            <w:sz w:val="28"/>
-            <w:szCs w:val="28"/>
+            <w:color w:val="385623" w:themeColor="accent6" w:themeShade="80"/>
+            <w:sz w:val="24"/>
+            <w:szCs w:val="24"/>
           </w:rPr>
           <w:fldChar w:fldCharType="end"/>
         </w:r>
@@ -1602,11 +1704,138 @@
         </w:tabs>
         <w:rPr>
           <w:rFonts w:eastAsiaTheme="minorEastAsia"/>
+          <w:b/>
+          <w:bCs/>
           <w:noProof/>
-          <w:color w:val="538135" w:themeColor="accent6" w:themeShade="BF"/>
-          <w:sz w:val="24"/>
-          <w:szCs w:val="24"/>
+          <w:color w:val="385623" w:themeColor="accent6" w:themeShade="80"/>
+          <w:sz w:val="28"/>
+          <w:szCs w:val="28"/>
           <w:lang w:eastAsia="bg-BG"/>
+        </w:rPr>
+      </w:pPr>
+      <w:hyperlink w:anchor="_Toc202102264" w:history="1">
+        <w:r>
+          <w:rPr>
+            <w:rStyle w:val="Hyperlink"/>
+            <w:b/>
+            <w:bCs/>
+            <w:noProof/>
+            <w:color w:val="385623" w:themeColor="accent6" w:themeShade="80"/>
+            <w:sz w:val="24"/>
+            <w:szCs w:val="24"/>
+            <w:lang w:val="en-US"/>
+          </w:rPr>
+          <w:t>8. Class diagram</w:t>
+        </w:r>
+        <w:r>
+          <w:rPr>
+            <w:b/>
+            <w:bCs/>
+            <w:noProof/>
+            <w:webHidden/>
+            <w:color w:val="385623" w:themeColor="accent6" w:themeShade="80"/>
+            <w:sz w:val="24"/>
+            <w:szCs w:val="24"/>
+          </w:rPr>
+          <w:tab/>
+        </w:r>
+        <w:r>
+          <w:rPr>
+            <w:b/>
+            <w:bCs/>
+            <w:noProof/>
+            <w:webHidden/>
+            <w:color w:val="385623" w:themeColor="accent6" w:themeShade="80"/>
+            <w:sz w:val="24"/>
+            <w:szCs w:val="24"/>
+          </w:rPr>
+          <w:fldChar w:fldCharType="begin"/>
+        </w:r>
+        <w:r>
+          <w:rPr>
+            <w:b/>
+            <w:bCs/>
+            <w:noProof/>
+            <w:webHidden/>
+            <w:color w:val="385623" w:themeColor="accent6" w:themeShade="80"/>
+            <w:sz w:val="24"/>
+            <w:szCs w:val="24"/>
+          </w:rPr>
+          <w:instrText xml:space="preserve"> PAGEREF _Toc202102264 \h </w:instrText>
+        </w:r>
+        <w:r>
+          <w:rPr>
+            <w:b/>
+            <w:bCs/>
+            <w:noProof/>
+            <w:webHidden/>
+            <w:color w:val="385623" w:themeColor="accent6" w:themeShade="80"/>
+            <w:sz w:val="24"/>
+            <w:szCs w:val="24"/>
+          </w:rPr>
+        </w:r>
+        <w:r>
+          <w:rPr>
+            <w:b/>
+            <w:bCs/>
+            <w:noProof/>
+            <w:webHidden/>
+            <w:color w:val="385623" w:themeColor="accent6" w:themeShade="80"/>
+            <w:sz w:val="24"/>
+            <w:szCs w:val="24"/>
+          </w:rPr>
+          <w:fldChar w:fldCharType="separate"/>
+        </w:r>
+        <w:r>
+          <w:rPr>
+            <w:b/>
+            <w:bCs/>
+            <w:noProof/>
+            <w:webHidden/>
+            <w:color w:val="385623" w:themeColor="accent6" w:themeShade="80"/>
+            <w:sz w:val="24"/>
+            <w:szCs w:val="24"/>
+          </w:rPr>
+          <w:t>7</w:t>
+        </w:r>
+        <w:r>
+          <w:rPr>
+            <w:b/>
+            <w:bCs/>
+            <w:noProof/>
+            <w:webHidden/>
+            <w:color w:val="385623" w:themeColor="accent6" w:themeShade="80"/>
+            <w:sz w:val="24"/>
+            <w:szCs w:val="24"/>
+          </w:rPr>
+          <w:fldChar w:fldCharType="end"/>
+        </w:r>
+      </w:hyperlink>
+    </w:p>
+    <w:p>
+      <w:pPr>
+        <w:pStyle w:val="TOC1"/>
+        <w:tabs>
+          <w:tab w:val="right" w:leader="underscore" w:pos="9062"/>
+        </w:tabs>
+        <w:rPr>
+          <w:rStyle w:val="Hyperlink"/>
+          <w:noProof/>
+          <w:lang w:val="en-US"/>
+        </w:rPr>
+      </w:pPr>
+    </w:p>
+    <w:p>
+      <w:pPr>
+        <w:rPr>
+          <w:lang w:val="en-US"/>
+        </w:rPr>
+      </w:pPr>
+    </w:p>
+    <w:p>
+      <w:pPr>
+        <w:rPr>
+          <w:lang w:val="en-US"/>
         </w:rPr>
       </w:pPr>
     </w:p>
@@ -1637,6 +1866,7 @@
           <w:color w:val="385623" w:themeColor="accent6" w:themeShade="80"/>
           <w:sz w:val="24"/>
           <w:szCs w:val="24"/>
+          <w:lang w:val="en-US"/>
         </w:rPr>
       </w:pPr>
       <w:r>
@@ -1674,7 +1904,7 @@
           <w:szCs w:val="28"/>
         </w:rPr>
       </w:pPr>
-      <w:bookmarkStart w:id="0" w:name="_Toc201013245"/>
+      <w:bookmarkStart w:id="0" w:name="_Toc202102256"/>
       <w:r>
         <w:rPr>
           <w:b/>
@@ -1714,7 +1944,7 @@
           <w:szCs w:val="28"/>
         </w:rPr>
       </w:pPr>
-      <w:bookmarkStart w:id="1" w:name="_Toc201013246"/>
+      <w:bookmarkStart w:id="1" w:name="_Toc202102257"/>
       <w:r>
         <w:rPr>
           <w:sz w:val="28"/>
@@ -1816,7 +2046,7 @@
           <w:szCs w:val="28"/>
         </w:rPr>
       </w:pPr>
-      <w:bookmarkStart w:id="2" w:name="_Toc201013247"/>
+      <w:bookmarkStart w:id="2" w:name="_Toc202102258"/>
       <w:r>
         <w:rPr>
           <w:b/>
@@ -1872,7 +2102,7 @@
           <w:lang w:val="en-US"/>
         </w:rPr>
       </w:pPr>
-      <w:bookmarkStart w:id="3" w:name="_Toc201013248"/>
+      <w:bookmarkStart w:id="3" w:name="_Toc202102259"/>
       <w:r>
         <w:rPr>
           <w:b/>
@@ -1918,7 +2148,7 @@
           <w:lang w:val="en-US"/>
         </w:rPr>
       </w:pPr>
-      <w:bookmarkStart w:id="4" w:name="_Toc201013249"/>
+      <w:bookmarkStart w:id="4" w:name="_Toc202102260"/>
       <w:r>
         <w:rPr>
           <w:b/>
@@ -2200,7 +2430,7 @@
           <w:lang w:val="en-US"/>
         </w:rPr>
       </w:pPr>
-      <w:bookmarkStart w:id="5" w:name="_Toc201013250"/>
+      <w:bookmarkStart w:id="5" w:name="_Toc202102261"/>
       <w:r>
         <w:rPr>
           <w:b/>
@@ -3205,7 +3435,6 @@
           <w:lang w:val="en-US"/>
         </w:rPr>
       </w:pPr>
-      <w:bookmarkStart w:id="6" w:name="_Toc201013251"/>
       <w:r>
         <w:rPr>
           <w:b/>
@@ -3228,6 +3457,7 @@
           <w:lang w:val="en-US"/>
         </w:rPr>
       </w:pPr>
+      <w:bookmarkStart w:id="6" w:name="_Toc202102262"/>
       <w:r>
         <w:rPr>
           <w:b/>
@@ -3252,6 +3482,7 @@
         </w:rPr>
       </w:pPr>
       <w:bookmarkStart w:id="7" w:name="_Toc201013252"/>
+      <w:bookmarkStart w:id="8" w:name="_Toc202102263"/>
       <w:r>
         <w:rPr>
           <w:b/>
@@ -3309,8 +3540,102 @@
           </wp:inline>
         </w:drawing>
       </w:r>
+      <w:bookmarkEnd w:id="8"/>
     </w:p>
-    <w:bookmarkEnd w:id="7"/>
+    <w:p>
+      <w:pPr>
+        <w:pStyle w:val="head2"/>
+        <w:rPr>
+          <w:b/>
+          <w:bCs/>
+          <w:sz w:val="28"/>
+          <w:szCs w:val="28"/>
+          <w:lang w:val="en-US"/>
+        </w:rPr>
+      </w:pPr>
+      <w:bookmarkStart w:id="9" w:name="_Toc202102264"/>
+      <w:bookmarkEnd w:id="7"/>
+      <w:r>
+        <w:rPr>
+          <w:b/>
+          <w:bCs/>
+          <w:sz w:val="28"/>
+          <w:szCs w:val="28"/>
+          <w:lang w:val="en-US"/>
+        </w:rPr>
+        <w:t>8. Class diagram</w:t>
+      </w:r>
+      <w:bookmarkEnd w:id="9"/>
+    </w:p>
+    <w:p>
+      <w:pPr>
+        <w:pStyle w:val="head2"/>
+        <w:rPr>
+          <w:b/>
+          <w:bCs/>
+          <w:sz w:val="28"/>
+          <w:szCs w:val="28"/>
+        </w:rPr>
+      </w:pPr>
+      <w:bookmarkStart w:id="10" w:name="_Toc202102265"/>
+      <w:r>
+        <w:rPr>
+          <w:b/>
+          <w:bCs/>
+          <w:sz w:val="28"/>
+          <w:szCs w:val="28"/>
+        </w:rPr>
+        <w:drawing>
+          <wp:inline distT="0" distB="0" distL="0" distR="0" wp14:anchorId="72639705" wp14:editId="7C2F51C8">
+            <wp:extent cx="5760720" cy="3088005"/>
+            <wp:effectExtent l="0" t="0" r="0" b="0"/>
+            <wp:docPr id="1276304175" name="Picture 8"/>
+            <wp:cNvGraphicFramePr>
+              <a:graphicFrameLocks xmlns:a="http://schemas.openxmlformats.org/drawingml/2006/main" noChangeAspect="1"/>
+            </wp:cNvGraphicFramePr>
+            <a:graphic xmlns:a="http://schemas.openxmlformats.org/drawingml/2006/main">
+              <a:graphicData uri="http://schemas.openxmlformats.org/drawingml/2006/picture">
+                <pic:pic xmlns:pic="http://schemas.openxmlformats.org/drawingml/2006/picture">
+                  <pic:nvPicPr>
+                    <pic:cNvPr id="0" name="Picture 13"/>
+                    <pic:cNvPicPr>
+                      <a:picLocks noChangeAspect="1" noChangeArrowheads="1"/>
+                    </pic:cNvPicPr>
+                  </pic:nvPicPr>
+                  <pic:blipFill>
+                    <a:blip r:embed="rId11">
+                      <a:extLst>
+                        <a:ext uri="{28A0092B-C50C-407E-A947-70E740481C1C}">
+                          <a14:useLocalDpi xmlns:a14="http://schemas.microsoft.com/office/drawing/2010/main" val="0"/>
+                        </a:ext>
+                      </a:extLst>
+                    </a:blip>
+                    <a:srcRect/>
+                    <a:stretch>
+                      <a:fillRect/>
+                    </a:stretch>
+                  </pic:blipFill>
+                  <pic:spPr bwMode="auto">
+                    <a:xfrm>
+                      <a:off x="0" y="0"/>
+                      <a:ext cx="5760720" cy="3088005"/>
+                    </a:xfrm>
+                    <a:prstGeom prst="rect">
+                      <a:avLst/>
+                    </a:prstGeom>
+                    <a:noFill/>
+                    <a:ln>
+                      <a:noFill/>
+                    </a:ln>
+                  </pic:spPr>
+                </pic:pic>
+              </a:graphicData>
+            </a:graphic>
+          </wp:inline>
+        </w:drawing>
+      </w:r>
+      <w:bookmarkEnd w:id="10"/>
+    </w:p>
     <w:p>
       <w:pPr>
         <w:pStyle w:val="head2"/>

</xml_diff>

<commit_message>
Add an use case diagram. Close #66
</commit_message>
<xml_diff>
--- a/Documentation/GreenLight_documentation.docx
+++ b/Documentation/GreenLight_documentation.docx
@@ -3647,6 +3647,153 @@
           <w:lang w:val="en-US"/>
         </w:rPr>
       </w:pPr>
+    </w:p>
+    <w:p>
+      <w:pPr>
+        <w:pStyle w:val="head2"/>
+        <w:rPr>
+          <w:b/>
+          <w:bCs/>
+          <w:sz w:val="28"/>
+          <w:szCs w:val="28"/>
+          <w:lang w:val="en-US"/>
+        </w:rPr>
+      </w:pPr>
+      <w:r>
+        <w:rPr>
+          <w:b/>
+          <w:bCs/>
+          <w:sz w:val="28"/>
+          <w:szCs w:val="28"/>
+          <w:lang w:val="en-US"/>
+        </w:rPr>
+        <w:lastRenderedPageBreak/>
+        <w:t>9. Use case diagram</w:t>
+      </w:r>
+    </w:p>
+    <w:p>
+      <w:pPr>
+        <w:pStyle w:val="head2"/>
+        <w:rPr>
+          <w:b/>
+          <w:bCs/>
+          <w:sz w:val="28"/>
+          <w:szCs w:val="28"/>
+        </w:rPr>
+      </w:pPr>
+      <w:r>
+        <w:rPr>
+          <w:b/>
+          <w:bCs/>
+          <w:sz w:val="28"/>
+          <w:szCs w:val="28"/>
+        </w:rPr>
+        <w:drawing>
+          <wp:inline distT="0" distB="0" distL="0" distR="0" wp14:anchorId="068223C1" wp14:editId="6CE82815">
+            <wp:extent cx="5760720" cy="6942455"/>
+            <wp:effectExtent l="0" t="0" r="0" b="0"/>
+            <wp:docPr id="1775544540" name="Picture 10"/>
+            <wp:cNvGraphicFramePr>
+              <a:graphicFrameLocks xmlns:a="http://schemas.openxmlformats.org/drawingml/2006/main" noChangeAspect="1"/>
+            </wp:cNvGraphicFramePr>
+            <a:graphic xmlns:a="http://schemas.openxmlformats.org/drawingml/2006/main">
+              <a:graphicData uri="http://schemas.openxmlformats.org/drawingml/2006/picture">
+                <pic:pic xmlns:pic="http://schemas.openxmlformats.org/drawingml/2006/picture">
+                  <pic:nvPicPr>
+                    <pic:cNvPr id="0" name="Picture 20"/>
+                    <pic:cNvPicPr>
+                      <a:picLocks noChangeAspect="1" noChangeArrowheads="1"/>
+                    </pic:cNvPicPr>
+                  </pic:nvPicPr>
+                  <pic:blipFill>
+                    <a:blip r:embed="rId12" cstate="print">
+                      <a:extLst>
+                        <a:ext uri="{28A0092B-C50C-407E-A947-70E740481C1C}">
+                          <a14:useLocalDpi xmlns:a14="http://schemas.microsoft.com/office/drawing/2010/main" val="0"/>
+                        </a:ext>
+                      </a:extLst>
+                    </a:blip>
+                    <a:srcRect/>
+                    <a:stretch>
+                      <a:fillRect/>
+                    </a:stretch>
+                  </pic:blipFill>
+                  <pic:spPr bwMode="auto">
+                    <a:xfrm>
+                      <a:off x="0" y="0"/>
+                      <a:ext cx="5760720" cy="6942455"/>
+                    </a:xfrm>
+                    <a:prstGeom prst="rect">
+                      <a:avLst/>
+                    </a:prstGeom>
+                    <a:noFill/>
+                    <a:ln>
+                      <a:noFill/>
+                    </a:ln>
+                  </pic:spPr>
+                </pic:pic>
+              </a:graphicData>
+            </a:graphic>
+          </wp:inline>
+        </w:drawing>
+      </w:r>
+    </w:p>
+    <w:p>
+      <w:pPr>
+        <w:pStyle w:val="head2"/>
+        <w:rPr>
+          <w:b/>
+          <w:bCs/>
+          <w:sz w:val="28"/>
+          <w:szCs w:val="28"/>
+          <w:lang w:val="en-US"/>
+        </w:rPr>
+      </w:pPr>
+    </w:p>
+    <w:p>
+      <w:pPr>
+        <w:rPr>
+          <w:b/>
+          <w:bCs/>
+          <w:color w:val="385623" w:themeColor="accent6" w:themeShade="80"/>
+          <w:sz w:val="28"/>
+          <w:szCs w:val="28"/>
+          <w:lang w:val="en-US"/>
+        </w:rPr>
+      </w:pPr>
+      <w:r>
+        <w:rPr>
+          <w:b/>
+          <w:bCs/>
+          <w:sz w:val="28"/>
+          <w:szCs w:val="28"/>
+          <w:lang w:val="en-US"/>
+        </w:rPr>
+        <w:br w:type="page"/>
+      </w:r>
+    </w:p>
+    <w:p>
+      <w:pPr>
+        <w:pStyle w:val="head2"/>
+        <w:rPr>
+          <w:b/>
+          <w:bCs/>
+          <w:sz w:val="28"/>
+          <w:szCs w:val="28"/>
+          <w:lang w:val="en-US"/>
+        </w:rPr>
+      </w:pPr>
+      <w:r>
+        <w:rPr>
+          <w:b/>
+          <w:bCs/>
+          <w:sz w:val="28"/>
+          <w:szCs w:val="28"/>
+          <w:lang w:val="en-US"/>
+        </w:rPr>
+        <w:lastRenderedPageBreak/>
+        <w:t>10. UML sequel diagram</w:t>
+      </w:r>
     </w:p>
     <w:sectPr>
       <w:pgSz w:w="11906" w:h="16838"/>

</xml_diff>